<commit_message>
project book small corrections
Signed-off-by: eliad ben yishay <eliad0544778819@gmail.com>
</commit_message>
<xml_diff>
--- a/ספר פרויקט.docx
+++ b/ספר פרויקט.docx
@@ -436,7 +436,36 @@
           <w:rFonts w:ascii="David" w:hAnsi="David" w:hint="cs"/>
           <w:rtl/>
         </w:rPr>
-        <w:t>ישנם גורמים שונים שעשויים להשפיע על פיצולים במערכת בלוקצ'יין והגורמים אליהם בחרנו להתייחס בניתוח הבעיה הם: הטופולוגיה של המערכת, כוח הכרייה של משתמשי המערכת, גודל אפוק וקצב יצירת הבלוקים הרצוי אליו המערכת שואפת להתנרמל.</w:t>
+        <w:t xml:space="preserve">ישנם גורמים שונים שעשויים להשפיע על פיצולים במערכת בלוקצ'יין והגורמים אליהם בחרנו להתייחס בניתוח הבעיה הם: הטופולוגיה של המערכת, כוח הכרייה של משתמשי המערכת, גודל </w:t>
+      </w:r>
+      <w:r>
+        <w:rPr>
+          <w:rFonts w:ascii="David" w:hAnsi="David" w:hint="cs"/>
+          <w:rtl/>
+        </w:rPr>
+        <w:t>תקופה (</w:t>
+      </w:r>
+      <w:r>
+        <w:rPr>
+          <w:rFonts w:ascii="David" w:hAnsi="David"/>
+        </w:rPr>
+        <w:t>epoch</w:t>
+      </w:r>
+      <w:r>
+        <w:rPr>
+          <w:rFonts w:ascii="David" w:hAnsi="David" w:hint="cs"/>
+          <w:rtl/>
+        </w:rPr>
+        <w:t>)</w:t>
+      </w:r>
+      <w:bookmarkStart w:id="0" w:name="_GoBack"/>
+      <w:bookmarkEnd w:id="0"/>
+      <w:r>
+        <w:rPr>
+          <w:rFonts w:ascii="David" w:hAnsi="David" w:hint="cs"/>
+          <w:rtl/>
+        </w:rPr>
+        <w:t xml:space="preserve"> וקצב יצירת הבלוקים הרצוי אליו המערכת שואפת להתנרמל.</w:t>
       </w:r>
     </w:p>
     <w:p>
@@ -902,7 +931,7 @@
     </w:p>
     <w:p>
       <w:pPr>
-        <w:pStyle w:val="a4"/>
+        <w:pStyle w:val="ListParagraph"/>
         <w:numPr>
           <w:ilvl w:val="0"/>
           <w:numId w:val="3"/>
@@ -968,8 +997,6 @@
         </w:rPr>
         <w:t xml:space="preserve"> (להסביר למה קראנו איטרציה...)</w:t>
       </w:r>
-      <w:bookmarkStart w:id="0" w:name="_GoBack"/>
-      <w:bookmarkEnd w:id="0"/>
       <w:r>
         <w:rPr>
           <w:rFonts w:ascii="David" w:hAnsi="David" w:hint="cs"/>
@@ -982,7 +1009,7 @@
     </w:p>
     <w:p>
       <w:pPr>
-        <w:pStyle w:val="a4"/>
+        <w:pStyle w:val="ListParagraph"/>
         <w:numPr>
           <w:ilvl w:val="0"/>
           <w:numId w:val="1"/>
@@ -1103,14 +1130,7 @@
           <w:rFonts w:ascii="David" w:hAnsi="David" w:hint="cs"/>
           <w:rtl/>
         </w:rPr>
-        <w:t xml:space="preserve"> </w:t>
-      </w:r>
-      <w:r>
-        <w:rPr>
-          <w:rFonts w:ascii="David" w:hAnsi="David" w:hint="cs"/>
-          <w:rtl/>
-        </w:rPr>
-        <w:t>(</w:t>
+        <w:t xml:space="preserve"> (</w:t>
       </w:r>
       <w:r>
         <w:rPr>
@@ -1131,7 +1151,7 @@
     </w:p>
     <w:p>
       <w:pPr>
-        <w:pStyle w:val="a4"/>
+        <w:pStyle w:val="ListParagraph"/>
         <w:numPr>
           <w:ilvl w:val="0"/>
           <w:numId w:val="2"/>
@@ -1147,14 +1167,7 @@
           <w:rFonts w:ascii="David" w:hAnsi="David" w:hint="cs"/>
           <w:rtl/>
         </w:rPr>
-        <w:t xml:space="preserve">מחייב קליקה עם </w:t>
-      </w:r>
-      <w:r>
-        <w:rPr>
-          <w:rFonts w:ascii="David" w:hAnsi="David" w:hint="cs"/>
-          <w:rtl/>
-        </w:rPr>
-        <w:t>קשתות שוות</w:t>
+        <w:t>מחייב קליקה עם קשתות שוות</w:t>
       </w:r>
       <w:r>
         <w:rPr>
@@ -1168,7 +1181,7 @@
     </w:p>
     <w:p>
       <w:pPr>
-        <w:pStyle w:val="a4"/>
+        <w:pStyle w:val="ListParagraph"/>
         <w:numPr>
           <w:ilvl w:val="0"/>
           <w:numId w:val="2"/>
@@ -1194,7 +1207,7 @@
     </w:p>
     <w:p>
       <w:pPr>
-        <w:pStyle w:val="a4"/>
+        <w:pStyle w:val="ListParagraph"/>
         <w:numPr>
           <w:ilvl w:val="0"/>
           <w:numId w:val="2"/>
@@ -1213,7 +1226,7 @@
     </w:p>
     <w:p>
       <w:pPr>
-        <w:pStyle w:val="a4"/>
+        <w:pStyle w:val="ListParagraph"/>
         <w:numPr>
           <w:ilvl w:val="0"/>
           <w:numId w:val="1"/>
@@ -1258,14 +1271,7 @@
           <w:rFonts w:ascii="David" w:hAnsi="David" w:hint="cs"/>
           <w:rtl/>
         </w:rPr>
-        <w:t xml:space="preserve"> (</w:t>
-      </w:r>
-      <w:r>
-        <w:rPr>
-          <w:rFonts w:ascii="David" w:hAnsi="David" w:hint="cs"/>
-          <w:rtl/>
-        </w:rPr>
-        <w:t xml:space="preserve">גרף עבור </w:t>
+        <w:t xml:space="preserve"> (גרף עבור </w:t>
       </w:r>
       <w:r>
         <w:rPr>
@@ -1281,14 +1287,7 @@
           <w:rFonts w:ascii="David" w:hAnsi="David" w:hint="cs"/>
           <w:rtl/>
         </w:rPr>
-        <w:t xml:space="preserve"> צומת)</w:t>
-      </w:r>
-      <w:r>
-        <w:rPr>
-          <w:rFonts w:ascii="David" w:hAnsi="David" w:hint="cs"/>
-          <w:rtl/>
-        </w:rPr>
-        <w:t xml:space="preserve"> וציר </w:t>
+        <w:t xml:space="preserve"> צומת) וציר </w:t>
       </w:r>
       <w:r>
         <w:rPr>
@@ -1301,28 +1300,7 @@
           <w:rFonts w:ascii="David" w:hAnsi="David" w:hint="cs"/>
           <w:rtl/>
         </w:rPr>
-        <w:t xml:space="preserve"> </w:t>
-      </w:r>
-      <w:r>
-        <w:rPr>
-          <w:rFonts w:ascii="David" w:hAnsi="David" w:hint="cs"/>
-          <w:rtl/>
-        </w:rPr>
-        <w:t xml:space="preserve">יהיה היחס בין </w:t>
-      </w:r>
-      <w:r>
-        <w:rPr>
-          <w:rFonts w:ascii="David" w:hAnsi="David" w:hint="cs"/>
-          <w:rtl/>
-        </w:rPr>
-        <w:t>קצב</w:t>
-      </w:r>
-      <w:r>
-        <w:rPr>
-          <w:rFonts w:ascii="David" w:hAnsi="David" w:hint="cs"/>
-          <w:rtl/>
-        </w:rPr>
-        <w:t xml:space="preserve"> יצירת הבלוקים המצופה לבין ה"מרחק" בין </w:t>
+        <w:t xml:space="preserve"> יהיה היחס בין קצב יצירת הבלוקים המצופה לבין ה"מרחק" בין </w:t>
       </w:r>
       <w:r>
         <w:rPr>
@@ -1336,26 +1314,12 @@
           <w:rFonts w:ascii="David" w:hAnsi="David" w:hint="cs"/>
           <w:rtl/>
         </w:rPr>
-        <w:t>שני משתמשים</w:t>
-      </w:r>
-      <w:r>
-        <w:rPr>
-          <w:rFonts w:ascii="David" w:hAnsi="David" w:hint="cs"/>
-          <w:rtl/>
-        </w:rPr>
-        <w:t xml:space="preserve"> (בלי עדכון קושי!)</w:t>
-      </w:r>
-      <w:r>
-        <w:rPr>
-          <w:rFonts w:ascii="David" w:hAnsi="David" w:hint="cs"/>
-          <w:rtl/>
-        </w:rPr>
-        <w:t>.</w:t>
-      </w:r>
-    </w:p>
-    <w:p>
-      <w:pPr>
-        <w:pStyle w:val="a4"/>
+        <w:t>שני משתמשים (בלי עדכון קושי!).</w:t>
+      </w:r>
+    </w:p>
+    <w:p>
+      <w:pPr>
+        <w:pStyle w:val="ListParagraph"/>
         <w:numPr>
           <w:ilvl w:val="0"/>
           <w:numId w:val="2"/>
@@ -1385,7 +1349,7 @@
     </w:p>
     <w:p>
       <w:pPr>
-        <w:pStyle w:val="a4"/>
+        <w:pStyle w:val="ListParagraph"/>
         <w:numPr>
           <w:ilvl w:val="0"/>
           <w:numId w:val="2"/>
@@ -1411,7 +1375,7 @@
     </w:p>
     <w:p>
       <w:pPr>
-        <w:pStyle w:val="a4"/>
+        <w:pStyle w:val="ListParagraph"/>
         <w:numPr>
           <w:ilvl w:val="0"/>
           <w:numId w:val="2"/>
@@ -1430,7 +1394,7 @@
     </w:p>
     <w:p>
       <w:pPr>
-        <w:pStyle w:val="a4"/>
+        <w:pStyle w:val="ListParagraph"/>
         <w:numPr>
           <w:ilvl w:val="0"/>
           <w:numId w:val="1"/>
@@ -1473,14 +1437,7 @@
           <w:rFonts w:ascii="David" w:hAnsi="David" w:hint="cs"/>
           <w:rtl/>
         </w:rPr>
-        <w:t xml:space="preserve"> </w:t>
-      </w:r>
-      <w:r>
-        <w:rPr>
-          <w:rFonts w:ascii="David" w:hAnsi="David" w:hint="cs"/>
-          <w:rtl/>
-        </w:rPr>
-        <w:t xml:space="preserve">וציר </w:t>
+        <w:t xml:space="preserve"> וציר </w:t>
       </w:r>
       <w:r>
         <w:rPr>
@@ -1514,7 +1471,7 @@
     </w:p>
     <w:p>
       <w:pPr>
-        <w:pStyle w:val="a4"/>
+        <w:pStyle w:val="ListParagraph"/>
         <w:numPr>
           <w:ilvl w:val="0"/>
           <w:numId w:val="2"/>
@@ -1544,7 +1501,7 @@
     </w:p>
     <w:p>
       <w:pPr>
-        <w:pStyle w:val="a4"/>
+        <w:pStyle w:val="ListParagraph"/>
         <w:numPr>
           <w:ilvl w:val="0"/>
           <w:numId w:val="2"/>
@@ -1570,7 +1527,7 @@
     </w:p>
     <w:p>
       <w:pPr>
-        <w:pStyle w:val="a4"/>
+        <w:pStyle w:val="ListParagraph"/>
         <w:numPr>
           <w:ilvl w:val="0"/>
           <w:numId w:val="2"/>
@@ -1589,7 +1546,7 @@
     </w:p>
     <w:p>
       <w:pPr>
-        <w:pStyle w:val="a4"/>
+        <w:pStyle w:val="ListParagraph"/>
         <w:numPr>
           <w:ilvl w:val="0"/>
           <w:numId w:val="1"/>
@@ -1645,21 +1602,7 @@
           <w:rFonts w:ascii="David" w:hAnsi="David" w:hint="cs"/>
           <w:rtl/>
         </w:rPr>
-        <w:t xml:space="preserve"> יהיה היחס בין קצב יצירת הבלוקים המצופה לבין </w:t>
-      </w:r>
-      <w:r>
-        <w:rPr>
-          <w:rFonts w:ascii="David" w:hAnsi="David" w:hint="cs"/>
-          <w:rtl/>
-        </w:rPr>
-        <w:t>ה"מרחק" בין כל שני משתמשים</w:t>
-      </w:r>
-      <w:r>
-        <w:rPr>
-          <w:rFonts w:ascii="David" w:hAnsi="David" w:hint="cs"/>
-          <w:rtl/>
-        </w:rPr>
-        <w:t xml:space="preserve"> (</w:t>
+        <w:t xml:space="preserve"> יהיה היחס בין קצב יצירת הבלוקים המצופה לבין ה"מרחק" בין כל שני משתמשים (</w:t>
       </w:r>
       <w:r>
         <w:rPr>
@@ -1680,7 +1623,7 @@
     </w:p>
     <w:p>
       <w:pPr>
-        <w:pStyle w:val="a4"/>
+        <w:pStyle w:val="ListParagraph"/>
         <w:numPr>
           <w:ilvl w:val="0"/>
           <w:numId w:val="2"/>
@@ -1710,7 +1653,7 @@
     </w:p>
     <w:p>
       <w:pPr>
-        <w:pStyle w:val="a4"/>
+        <w:pStyle w:val="ListParagraph"/>
         <w:numPr>
           <w:ilvl w:val="0"/>
           <w:numId w:val="2"/>
@@ -1750,7 +1693,7 @@
     </w:p>
     <w:p>
       <w:pPr>
-        <w:pStyle w:val="a4"/>
+        <w:pStyle w:val="ListParagraph"/>
         <w:numPr>
           <w:ilvl w:val="0"/>
           <w:numId w:val="2"/>
@@ -1769,7 +1712,7 @@
     </w:p>
     <w:p>
       <w:pPr>
-        <w:pStyle w:val="a4"/>
+        <w:pStyle w:val="ListParagraph"/>
         <w:numPr>
           <w:ilvl w:val="0"/>
           <w:numId w:val="1"/>
@@ -1825,14 +1768,7 @@
           <w:rFonts w:ascii="David" w:hAnsi="David" w:hint="cs"/>
           <w:rtl/>
         </w:rPr>
-        <w:t xml:space="preserve"> יהיה היחס בין קצב יצירת הבלוקים המצופה לבין ה"מרחק" בין כל שני משתמשים</w:t>
-      </w:r>
-      <w:r>
-        <w:rPr>
-          <w:rFonts w:ascii="David" w:hAnsi="David" w:hint="cs"/>
-          <w:rtl/>
-        </w:rPr>
-        <w:t xml:space="preserve"> (</w:t>
+        <w:t xml:space="preserve"> יהיה היחס בין קצב יצירת הבלוקים המצופה לבין ה"מרחק" בין כל שני משתמשים (</w:t>
       </w:r>
       <w:r>
         <w:rPr>
@@ -1848,19 +1784,12 @@
           <w:rFonts w:ascii="David" w:hAnsi="David" w:hint="cs"/>
           <w:rtl/>
         </w:rPr>
-        <w:t xml:space="preserve"> עדכון קושי)</w:t>
-      </w:r>
-      <w:r>
-        <w:rPr>
-          <w:rFonts w:ascii="David" w:hAnsi="David" w:hint="cs"/>
-          <w:rtl/>
-        </w:rPr>
-        <w:t>.</w:t>
-      </w:r>
-    </w:p>
-    <w:p>
-      <w:pPr>
-        <w:pStyle w:val="a4"/>
+        <w:t xml:space="preserve"> עדכון קושי).</w:t>
+      </w:r>
+    </w:p>
+    <w:p>
+      <w:pPr>
+        <w:pStyle w:val="ListParagraph"/>
         <w:numPr>
           <w:ilvl w:val="0"/>
           <w:numId w:val="2"/>
@@ -1890,7 +1819,7 @@
     </w:p>
     <w:p>
       <w:pPr>
-        <w:pStyle w:val="a4"/>
+        <w:pStyle w:val="ListParagraph"/>
         <w:numPr>
           <w:ilvl w:val="0"/>
           <w:numId w:val="2"/>
@@ -1911,26 +1840,12 @@
           <w:rFonts w:ascii="David" w:hAnsi="David" w:hint="cs"/>
           <w:rtl/>
         </w:rPr>
-        <w:t xml:space="preserve">טופולוגיה אחת: </w:t>
-      </w:r>
-      <w:r>
-        <w:rPr>
-          <w:rFonts w:ascii="David" w:hAnsi="David" w:hint="cs"/>
-          <w:rtl/>
-        </w:rPr>
-        <w:t>"הרבה"</w:t>
-      </w:r>
-      <w:r>
-        <w:rPr>
-          <w:rFonts w:ascii="David" w:hAnsi="David" w:hint="cs"/>
-          <w:rtl/>
-        </w:rPr>
-        <w:t xml:space="preserve"> צמתים. 2 תצורות כוח: כוח שווה, כוח שונה.</w:t>
-      </w:r>
-    </w:p>
-    <w:p>
-      <w:pPr>
-        <w:pStyle w:val="a4"/>
+        <w:t>טופולוגיה אחת: "הרבה" צמתים. 2 תצורות כוח: כוח שווה, כוח שונה.</w:t>
+      </w:r>
+    </w:p>
+    <w:p>
+      <w:pPr>
+        <w:pStyle w:val="ListParagraph"/>
         <w:numPr>
           <w:ilvl w:val="0"/>
           <w:numId w:val="2"/>
@@ -1949,7 +1864,7 @@
     </w:p>
     <w:p>
       <w:pPr>
-        <w:pStyle w:val="a4"/>
+        <w:pStyle w:val="ListParagraph"/>
         <w:numPr>
           <w:ilvl w:val="0"/>
           <w:numId w:val="1"/>
@@ -2001,7 +1916,7 @@
     </w:p>
     <w:p>
       <w:pPr>
-        <w:pStyle w:val="a4"/>
+        <w:pStyle w:val="ListParagraph"/>
         <w:numPr>
           <w:ilvl w:val="0"/>
           <w:numId w:val="2"/>
@@ -2777,17 +2692,17 @@
     <w:lsdException w:name="Unresolved Mention" w:semiHidden="1" w:unhideWhenUsed="1"/>
     <w:lsdException w:name="Smart Link" w:semiHidden="1" w:unhideWhenUsed="1"/>
   </w:latentStyles>
-  <w:style w:type="paragraph" w:default="1" w:styleId="a">
+  <w:style w:type="paragraph" w:default="1" w:styleId="Normal">
     <w:name w:val="Normal"/>
     <w:qFormat/>
   </w:style>
-  <w:style w:type="character" w:default="1" w:styleId="a0">
+  <w:style w:type="character" w:default="1" w:styleId="DefaultParagraphFont">
     <w:name w:val="Default Paragraph Font"/>
     <w:uiPriority w:val="1"/>
     <w:semiHidden/>
     <w:unhideWhenUsed/>
   </w:style>
-  <w:style w:type="table" w:default="1" w:styleId="a1">
+  <w:style w:type="table" w:default="1" w:styleId="TableNormal">
     <w:name w:val="Normal Table"/>
     <w:uiPriority w:val="99"/>
     <w:semiHidden/>
@@ -2802,7 +2717,7 @@
       </w:tblCellMar>
     </w:tblPr>
   </w:style>
-  <w:style w:type="numbering" w:default="1" w:styleId="a2">
+  <w:style w:type="numbering" w:default="1" w:styleId="NoList">
     <w:name w:val="No List"/>
     <w:uiPriority w:val="99"/>
     <w:semiHidden/>
@@ -2810,12 +2725,12 @@
   </w:style>
   <w:style w:type="character" w:customStyle="1" w:styleId="il">
     <w:name w:val="il"/>
-    <w:basedOn w:val="a0"/>
+    <w:basedOn w:val="DefaultParagraphFont"/>
     <w:rsid w:val="00DE7988"/>
   </w:style>
   <w:style w:type="character" w:styleId="Hyperlink">
     <w:name w:val="Hyperlink"/>
-    <w:basedOn w:val="a0"/>
+    <w:basedOn w:val="DefaultParagraphFont"/>
     <w:uiPriority w:val="99"/>
     <w:unhideWhenUsed/>
     <w:rsid w:val="00DE7988"/>
@@ -2824,9 +2739,9 @@
       <w:u w:val="single"/>
     </w:rPr>
   </w:style>
-  <w:style w:type="character" w:styleId="a3">
+  <w:style w:type="character" w:styleId="UnresolvedMention">
     <w:name w:val="Unresolved Mention"/>
-    <w:basedOn w:val="a0"/>
+    <w:basedOn w:val="DefaultParagraphFont"/>
     <w:uiPriority w:val="99"/>
     <w:semiHidden/>
     <w:unhideWhenUsed/>
@@ -2836,9 +2751,9 @@
       <w:shd w:val="clear" w:color="auto" w:fill="E1DFDD"/>
     </w:rPr>
   </w:style>
-  <w:style w:type="paragraph" w:styleId="a4">
+  <w:style w:type="paragraph" w:styleId="ListParagraph">
     <w:name w:val="List Paragraph"/>
-    <w:basedOn w:val="a"/>
+    <w:basedOn w:val="Normal"/>
     <w:uiPriority w:val="34"/>
     <w:qFormat/>
     <w:rsid w:val="007B4640"/>

</xml_diff>